<commit_message>
Turgay: database gegevens toegevoegd
</commit_message>
<xml_diff>
--- a/vm's informatie.docx
+++ b/vm's informatie.docx
@@ -517,11 +517,419 @@
           </wp:inline>
         </w:drawing>
       </w:r>
+    </w:p>
+    <w:p/>
+    <w:p/>
+    <w:p>
+      <w:pPr>
+        <w:rPr>
+          <w:b/>
+        </w:rPr>
+      </w:pPr>
+      <w:r>
+        <w:rPr>
+          <w:b/>
+        </w:rPr>
+        <w:t xml:space="preserve">DATABASE HOTEL </w:t>
+      </w:r>
+    </w:p>
+    <w:p>
+      <w:pPr>
+        <w:pStyle w:val="Normaalweb"/>
+        <w:spacing w:before="0" w:beforeAutospacing="0" w:after="0" w:afterAutospacing="0"/>
+        <w:rPr>
+          <w:rFonts w:ascii="Calibri" w:hAnsi="Calibri" w:cs="Calibri"/>
+          <w:color w:val="000000"/>
+        </w:rPr>
+      </w:pPr>
+      <w:r>
+        <w:rPr>
+          <w:rFonts w:ascii="Calibri" w:hAnsi="Calibri" w:cs="Calibri"/>
+          <w:color w:val="000000"/>
+        </w:rPr>
+        <w:t>link: </w:t>
+      </w:r>
+      <w:hyperlink r:id="rId7" w:history="1">
+        <w:r>
+          <w:rPr>
+            <w:rStyle w:val="Hyperlink"/>
+            <w:rFonts w:ascii="Calibri" w:hAnsi="Calibri" w:cs="Calibri"/>
+          </w:rPr>
+          <w:t>https://dt5.ehb.be/phpmyadmin/</w:t>
+        </w:r>
+      </w:hyperlink>
+    </w:p>
+    <w:p>
+      <w:pPr>
+        <w:pStyle w:val="Normaalweb"/>
+        <w:spacing w:before="0" w:beforeAutospacing="0" w:after="0" w:afterAutospacing="0"/>
+      </w:pPr>
+      <w:r>
+        <w:rPr>
+          <w:rFonts w:ascii="Arial" w:hAnsi="Arial" w:cs="Arial"/>
+          <w:sz w:val="22"/>
+          <w:szCs w:val="22"/>
+        </w:rPr>
+        <w:t>login: IPPDT2</w:t>
+      </w:r>
+    </w:p>
+    <w:p>
+      <w:pPr>
+        <w:pStyle w:val="Normaalweb"/>
+        <w:spacing w:before="0" w:beforeAutospacing="0" w:after="0" w:afterAutospacing="0"/>
+      </w:pPr>
+      <w:proofErr w:type="spellStart"/>
+      <w:r>
+        <w:rPr>
+          <w:rFonts w:ascii="Arial" w:hAnsi="Arial" w:cs="Arial"/>
+          <w:sz w:val="22"/>
+          <w:szCs w:val="22"/>
+        </w:rPr>
+        <w:t>ww</w:t>
+      </w:r>
+      <w:proofErr w:type="spellEnd"/>
+      <w:r>
+        <w:rPr>
+          <w:rFonts w:ascii="Arial" w:hAnsi="Arial" w:cs="Arial"/>
+          <w:sz w:val="22"/>
+          <w:szCs w:val="22"/>
+        </w:rPr>
+        <w:t xml:space="preserve">: </w:t>
+      </w:r>
+      <w:proofErr w:type="spellStart"/>
+      <w:r>
+        <w:rPr>
+          <w:rFonts w:ascii="Arial" w:hAnsi="Arial" w:cs="Arial"/>
+          <w:sz w:val="22"/>
+          <w:szCs w:val="22"/>
+        </w:rPr>
+        <w:t>jNJHq</w:t>
+      </w:r>
+      <w:proofErr w:type="spellEnd"/>
+    </w:p>
+    <w:p>
+      <w:pPr>
+        <w:rPr>
+          <w:b/>
+        </w:rPr>
+      </w:pPr>
+    </w:p>
+    <w:p>
+      <w:pPr>
+        <w:rPr>
+          <w:b/>
+        </w:rPr>
+      </w:pPr>
+    </w:p>
+    <w:p>
+      <w:pPr>
+        <w:rPr>
+          <w:b/>
+        </w:rPr>
+      </w:pPr>
+      <w:proofErr w:type="spellStart"/>
+      <w:r>
+        <w:rPr>
+          <w:b/>
+        </w:rPr>
+        <w:lastRenderedPageBreak/>
+        <w:t>ubuntu</w:t>
+      </w:r>
+      <w:proofErr w:type="spellEnd"/>
+      <w:r>
+        <w:rPr>
+          <w:b/>
+        </w:rPr>
+        <w:t xml:space="preserve"> database SuiteCRM: </w:t>
+      </w:r>
+    </w:p>
+    <w:p>
+      <w:r>
+        <w:t xml:space="preserve">link: </w:t>
+      </w:r>
+      <w:r>
+        <w:t>10.3.51.38/</w:t>
+      </w:r>
+      <w:proofErr w:type="spellStart"/>
+      <w:r>
+        <w:t>phpmyadmin</w:t>
+      </w:r>
+      <w:proofErr w:type="spellEnd"/>
+    </w:p>
+    <w:p>
+      <w:r>
+        <w:t>Login: root</w:t>
+      </w:r>
+    </w:p>
+    <w:p>
+      <w:proofErr w:type="spellStart"/>
+      <w:r>
+        <w:t>Ww</w:t>
+      </w:r>
+      <w:proofErr w:type="spellEnd"/>
+      <w:r>
+        <w:t>: xelo08</w:t>
+      </w:r>
+    </w:p>
+    <w:p>
+      <w:pPr>
+        <w:rPr>
+          <w:b/>
+        </w:rPr>
+      </w:pPr>
+    </w:p>
+    <w:p>
+      <w:pPr>
+        <w:spacing w:after="0" w:line="240" w:lineRule="auto"/>
+        <w:rPr>
+          <w:rFonts w:ascii="Calibri" w:eastAsia="Times New Roman" w:hAnsi="Calibri" w:cs="Calibri"/>
+          <w:color w:val="000000"/>
+          <w:sz w:val="24"/>
+          <w:szCs w:val="24"/>
+          <w:lang w:eastAsia="nl-BE"/>
+        </w:rPr>
+      </w:pPr>
+      <w:r>
+        <w:rPr>
+          <w:rFonts w:ascii="Calibri" w:eastAsia="Times New Roman" w:hAnsi="Calibri" w:cs="Calibri"/>
+          <w:b/>
+          <w:bCs/>
+          <w:color w:val="000000"/>
+          <w:sz w:val="24"/>
+          <w:szCs w:val="24"/>
+          <w:lang w:eastAsia="nl-BE"/>
+        </w:rPr>
+        <w:t xml:space="preserve">Invoice ninja en special request zijn bereikbaar op </w:t>
+      </w:r>
+      <w:proofErr w:type="spellStart"/>
+      <w:r>
+        <w:rPr>
+          <w:rFonts w:ascii="Calibri" w:eastAsia="Times New Roman" w:hAnsi="Calibri" w:cs="Calibri"/>
+          <w:b/>
+          <w:bCs/>
+          <w:color w:val="000000"/>
+          <w:sz w:val="24"/>
+          <w:szCs w:val="24"/>
+          <w:lang w:eastAsia="nl-BE"/>
+        </w:rPr>
+        <w:t>vm</w:t>
+      </w:r>
+      <w:proofErr w:type="spellEnd"/>
+      <w:r>
+        <w:rPr>
+          <w:rFonts w:ascii="Calibri" w:eastAsia="Times New Roman" w:hAnsi="Calibri" w:cs="Calibri"/>
+          <w:b/>
+          <w:bCs/>
+          <w:color w:val="000000"/>
+          <w:sz w:val="24"/>
+          <w:szCs w:val="24"/>
+          <w:lang w:eastAsia="nl-BE"/>
+        </w:rPr>
+        <w:t xml:space="preserve"> 3 </w:t>
+      </w:r>
+      <w:proofErr w:type="spellStart"/>
+      <w:r>
+        <w:rPr>
+          <w:rFonts w:ascii="Calibri" w:eastAsia="Times New Roman" w:hAnsi="Calibri" w:cs="Calibri"/>
+          <w:b/>
+          <w:bCs/>
+          <w:color w:val="000000"/>
+          <w:sz w:val="24"/>
+          <w:szCs w:val="24"/>
+          <w:lang w:eastAsia="nl-BE"/>
+        </w:rPr>
+        <w:t>localhost</w:t>
+      </w:r>
+      <w:proofErr w:type="spellEnd"/>
+      <w:r>
+        <w:rPr>
+          <w:rFonts w:ascii="Calibri" w:eastAsia="Times New Roman" w:hAnsi="Calibri" w:cs="Calibri"/>
+          <w:b/>
+          <w:bCs/>
+          <w:color w:val="000000"/>
+          <w:sz w:val="24"/>
+          <w:szCs w:val="24"/>
+          <w:lang w:eastAsia="nl-BE"/>
+        </w:rPr>
+        <w:t>/</w:t>
+      </w:r>
+      <w:proofErr w:type="spellStart"/>
+      <w:r>
+        <w:rPr>
+          <w:rFonts w:ascii="Calibri" w:eastAsia="Times New Roman" w:hAnsi="Calibri" w:cs="Calibri"/>
+          <w:b/>
+          <w:bCs/>
+          <w:color w:val="000000"/>
+          <w:sz w:val="24"/>
+          <w:szCs w:val="24"/>
+          <w:lang w:eastAsia="nl-BE"/>
+        </w:rPr>
+        <w:t>phpmyadmin</w:t>
+      </w:r>
+      <w:proofErr w:type="spellEnd"/>
+      <w:r>
+        <w:rPr>
+          <w:rFonts w:ascii="Calibri" w:eastAsia="Times New Roman" w:hAnsi="Calibri" w:cs="Calibri"/>
+          <w:b/>
+          <w:bCs/>
+          <w:color w:val="000000"/>
+          <w:sz w:val="24"/>
+          <w:szCs w:val="24"/>
+          <w:lang w:eastAsia="nl-BE"/>
+        </w:rPr>
+        <w:br/>
+      </w:r>
+      <w:r>
+        <w:rPr>
+          <w:rFonts w:ascii="Calibri" w:eastAsia="Times New Roman" w:hAnsi="Calibri" w:cs="Calibri"/>
+          <w:b/>
+          <w:bCs/>
+          <w:color w:val="000000"/>
+          <w:sz w:val="24"/>
+          <w:szCs w:val="24"/>
+          <w:lang w:eastAsia="nl-BE"/>
+        </w:rPr>
+        <w:br/>
+      </w:r>
+      <w:r>
+        <w:rPr>
+          <w:rFonts w:ascii="Calibri" w:eastAsia="Times New Roman" w:hAnsi="Calibri" w:cs="Calibri"/>
+          <w:bCs/>
+          <w:color w:val="000000"/>
+          <w:sz w:val="24"/>
+          <w:szCs w:val="24"/>
+          <w:lang w:eastAsia="nl-BE"/>
+        </w:rPr>
+        <w:t>login: ninja</w:t>
+      </w:r>
+    </w:p>
+    <w:p>
+      <w:pPr>
+        <w:spacing w:after="0" w:line="240" w:lineRule="auto"/>
+        <w:rPr>
+          <w:rFonts w:ascii="Calibri" w:eastAsia="Times New Roman" w:hAnsi="Calibri" w:cs="Calibri"/>
+          <w:color w:val="000000"/>
+          <w:sz w:val="24"/>
+          <w:szCs w:val="24"/>
+          <w:lang w:eastAsia="nl-BE"/>
+        </w:rPr>
+      </w:pPr>
+      <w:proofErr w:type="spellStart"/>
+      <w:r>
+        <w:rPr>
+          <w:rFonts w:ascii="Calibri" w:eastAsia="Times New Roman" w:hAnsi="Calibri" w:cs="Calibri"/>
+          <w:bCs/>
+          <w:color w:val="000000"/>
+          <w:sz w:val="24"/>
+          <w:szCs w:val="24"/>
+          <w:lang w:eastAsia="nl-BE"/>
+        </w:rPr>
+        <w:t>ww</w:t>
+      </w:r>
+      <w:proofErr w:type="spellEnd"/>
+      <w:r>
+        <w:rPr>
+          <w:rFonts w:ascii="Calibri" w:eastAsia="Times New Roman" w:hAnsi="Calibri" w:cs="Calibri"/>
+          <w:bCs/>
+          <w:color w:val="000000"/>
+          <w:sz w:val="24"/>
+          <w:szCs w:val="24"/>
+          <w:lang w:eastAsia="nl-BE"/>
+        </w:rPr>
+        <w:t>: ninja</w:t>
+      </w:r>
+      <w:r>
+        <w:rPr>
+          <w:rFonts w:ascii="Calibri" w:eastAsia="Times New Roman" w:hAnsi="Calibri" w:cs="Calibri"/>
+          <w:bCs/>
+          <w:color w:val="000000"/>
+          <w:sz w:val="24"/>
+          <w:szCs w:val="24"/>
+          <w:lang w:eastAsia="nl-BE"/>
+        </w:rPr>
+        <w:br/>
+      </w:r>
+      <w:r>
+        <w:rPr>
+          <w:rFonts w:ascii="Calibri" w:eastAsia="Times New Roman" w:hAnsi="Calibri" w:cs="Calibri"/>
+          <w:bCs/>
+          <w:color w:val="000000"/>
+          <w:sz w:val="24"/>
+          <w:szCs w:val="24"/>
+          <w:lang w:eastAsia="nl-BE"/>
+        </w:rPr>
+        <w:br/>
+      </w:r>
+      <w:proofErr w:type="spellStart"/>
+      <w:r>
+        <w:rPr>
+          <w:rFonts w:ascii="Calibri" w:eastAsia="Times New Roman" w:hAnsi="Calibri" w:cs="Calibri"/>
+          <w:bCs/>
+          <w:color w:val="000000"/>
+          <w:sz w:val="24"/>
+          <w:szCs w:val="24"/>
+          <w:lang w:eastAsia="nl-BE"/>
+        </w:rPr>
+        <w:t>dbnaam</w:t>
+      </w:r>
+      <w:proofErr w:type="spellEnd"/>
+      <w:r>
+        <w:rPr>
+          <w:rFonts w:ascii="Calibri" w:eastAsia="Times New Roman" w:hAnsi="Calibri" w:cs="Calibri"/>
+          <w:bCs/>
+          <w:color w:val="000000"/>
+          <w:sz w:val="24"/>
+          <w:szCs w:val="24"/>
+          <w:lang w:eastAsia="nl-BE"/>
+        </w:rPr>
+        <w:t>: ninja (Invoice ninja)</w:t>
+      </w:r>
+    </w:p>
+    <w:p>
+      <w:pPr>
+        <w:spacing w:after="0" w:line="240" w:lineRule="auto"/>
+        <w:rPr>
+          <w:rFonts w:ascii="Calibri" w:eastAsia="Times New Roman" w:hAnsi="Calibri" w:cs="Calibri"/>
+          <w:color w:val="000000"/>
+          <w:sz w:val="24"/>
+          <w:szCs w:val="24"/>
+          <w:lang w:eastAsia="nl-BE"/>
+        </w:rPr>
+      </w:pPr>
+      <w:proofErr w:type="spellStart"/>
+      <w:r>
+        <w:rPr>
+          <w:rFonts w:ascii="Calibri" w:eastAsia="Times New Roman" w:hAnsi="Calibri" w:cs="Calibri"/>
+          <w:bCs/>
+          <w:color w:val="000000"/>
+          <w:sz w:val="24"/>
+          <w:szCs w:val="24"/>
+          <w:lang w:eastAsia="nl-BE"/>
+        </w:rPr>
+        <w:t>dbnaam</w:t>
+      </w:r>
+      <w:proofErr w:type="spellEnd"/>
+      <w:r>
+        <w:rPr>
+          <w:rFonts w:ascii="Calibri" w:eastAsia="Times New Roman" w:hAnsi="Calibri" w:cs="Calibri"/>
+          <w:bCs/>
+          <w:color w:val="000000"/>
+          <w:sz w:val="24"/>
+          <w:szCs w:val="24"/>
+          <w:lang w:eastAsia="nl-BE"/>
+        </w:rPr>
+        <w:t>: special (special request)</w:t>
+      </w:r>
+    </w:p>
+    <w:p>
+      <w:pPr>
+        <w:rPr>
+          <w:b/>
+        </w:rPr>
+      </w:pPr>
       <w:bookmarkStart w:id="0" w:name="_GoBack"/>
       <w:bookmarkEnd w:id="0"/>
     </w:p>
-    <w:p/>
-    <w:p/>
     <w:sectPr>
       <w:pgSz w:w="11906" w:h="16838"/>
       <w:pgMar w:top="1417" w:right="1417" w:bottom="1417" w:left="1417" w:header="708" w:footer="708" w:gutter="0"/>
@@ -956,6 +1364,40 @@
     <w:semiHidden/>
     <w:unhideWhenUsed/>
   </w:style>
+  <w:style w:type="paragraph" w:styleId="Normaalweb">
+    <w:name w:val="Normal (Web)"/>
+    <w:basedOn w:val="Standaard"/>
+    <w:uiPriority w:val="99"/>
+    <w:semiHidden/>
+    <w:unhideWhenUsed/>
+    <w:rsid w:val="00870FAC"/>
+    <w:pPr>
+      <w:spacing w:before="100" w:beforeAutospacing="1" w:after="100" w:afterAutospacing="1" w:line="240" w:lineRule="auto"/>
+    </w:pPr>
+    <w:rPr>
+      <w:rFonts w:ascii="Times New Roman" w:eastAsia="Times New Roman" w:hAnsi="Times New Roman" w:cs="Times New Roman"/>
+      <w:sz w:val="24"/>
+      <w:szCs w:val="24"/>
+      <w:lang w:eastAsia="nl-BE"/>
+    </w:rPr>
+  </w:style>
+  <w:style w:type="character" w:customStyle="1" w:styleId="apple-converted-space">
+    <w:name w:val="apple-converted-space"/>
+    <w:basedOn w:val="Standaardalinea-lettertype"/>
+    <w:rsid w:val="00870FAC"/>
+  </w:style>
+  <w:style w:type="character" w:styleId="Hyperlink">
+    <w:name w:val="Hyperlink"/>
+    <w:basedOn w:val="Standaardalinea-lettertype"/>
+    <w:uiPriority w:val="99"/>
+    <w:semiHidden/>
+    <w:unhideWhenUsed/>
+    <w:rsid w:val="00870FAC"/>
+    <w:rPr>
+      <w:color w:val="0000FF"/>
+      <w:u w:val="single"/>
+    </w:rPr>
+  </w:style>
 </w:styles>
 </file>
 

</xml_diff>